<commit_message>
implement basic and advanced concepts of Java Servlets. The tasks will guide you through simple servlet examples, working with user input, performing calculations, and interacting with a database to create a small web application
</commit_message>
<xml_diff>
--- a/EA-LAB4-Task01-0033-Java Servlet.docx
+++ b/EA-LAB4-Task01-0033-Java Servlet.docx
@@ -4919,8 +4919,6 @@
           <w:bCs/>
         </w:rPr>
       </w:pPr>
-      <w:bookmarkStart w:id="0" w:name="_GoBack"/>
-      <w:bookmarkEnd w:id="0"/>
     </w:p>
     <w:p>
       <w:proofErr w:type="gramStart"/>
@@ -6086,6 +6084,115 @@
       <w:r>
         <w:t>}</w:t>
       </w:r>
+    </w:p>
+    <w:p>
+      <w:r>
+        <w:t>INPUT</w:t>
+      </w:r>
+    </w:p>
+    <w:p>
+      <w:r>
+        <w:rPr>
+          <w:noProof/>
+        </w:rPr>
+        <w:drawing>
+          <wp:inline distT="0" distB="0" distL="0" distR="0">
+            <wp:extent cx="5732145" cy="3222625"/>
+            <wp:effectExtent l="0" t="0" r="1905" b="0"/>
+            <wp:docPr id="1" name="Picture 1"/>
+            <wp:cNvGraphicFramePr>
+              <a:graphicFrameLocks xmlns:a="http://schemas.openxmlformats.org/drawingml/2006/main" noChangeAspect="1"/>
+            </wp:cNvGraphicFramePr>
+            <a:graphic xmlns:a="http://schemas.openxmlformats.org/drawingml/2006/main">
+              <a:graphicData uri="http://schemas.openxmlformats.org/drawingml/2006/picture">
+                <pic:pic xmlns:pic="http://schemas.openxmlformats.org/drawingml/2006/picture">
+                  <pic:nvPicPr>
+                    <pic:cNvPr id="1" name="Screenshot (11).png"/>
+                    <pic:cNvPicPr/>
+                  </pic:nvPicPr>
+                  <pic:blipFill>
+                    <a:blip r:embed="rId4">
+                      <a:extLst>
+                        <a:ext uri="{28A0092B-C50C-407E-A947-70E740481C1C}">
+                          <a14:useLocalDpi xmlns:a14="http://schemas.microsoft.com/office/drawing/2010/main" val="0"/>
+                        </a:ext>
+                      </a:extLst>
+                    </a:blip>
+                    <a:stretch>
+                      <a:fillRect/>
+                    </a:stretch>
+                  </pic:blipFill>
+                  <pic:spPr>
+                    <a:xfrm>
+                      <a:off x="0" y="0"/>
+                      <a:ext cx="5732145" cy="3222625"/>
+                    </a:xfrm>
+                    <a:prstGeom prst="rect">
+                      <a:avLst/>
+                    </a:prstGeom>
+                  </pic:spPr>
+                </pic:pic>
+              </a:graphicData>
+            </a:graphic>
+          </wp:inline>
+        </w:drawing>
+      </w:r>
+    </w:p>
+    <w:p/>
+    <w:p>
+      <w:r>
+        <w:t>OUTPUT</w:t>
+      </w:r>
+    </w:p>
+    <w:p>
+      <w:bookmarkStart w:id="0" w:name="_GoBack"/>
+      <w:r>
+        <w:rPr>
+          <w:noProof/>
+        </w:rPr>
+        <w:drawing>
+          <wp:inline distT="0" distB="0" distL="0" distR="0">
+            <wp:extent cx="5732145" cy="3222625"/>
+            <wp:effectExtent l="0" t="0" r="1905" b="0"/>
+            <wp:docPr id="2" name="Picture 2"/>
+            <wp:cNvGraphicFramePr>
+              <a:graphicFrameLocks xmlns:a="http://schemas.openxmlformats.org/drawingml/2006/main" noChangeAspect="1"/>
+            </wp:cNvGraphicFramePr>
+            <a:graphic xmlns:a="http://schemas.openxmlformats.org/drawingml/2006/main">
+              <a:graphicData uri="http://schemas.openxmlformats.org/drawingml/2006/picture">
+                <pic:pic xmlns:pic="http://schemas.openxmlformats.org/drawingml/2006/picture">
+                  <pic:nvPicPr>
+                    <pic:cNvPr id="2" name="Screenshot (12).png"/>
+                    <pic:cNvPicPr/>
+                  </pic:nvPicPr>
+                  <pic:blipFill>
+                    <a:blip r:embed="rId5">
+                      <a:extLst>
+                        <a:ext uri="{28A0092B-C50C-407E-A947-70E740481C1C}">
+                          <a14:useLocalDpi xmlns:a14="http://schemas.microsoft.com/office/drawing/2010/main" val="0"/>
+                        </a:ext>
+                      </a:extLst>
+                    </a:blip>
+                    <a:stretch>
+                      <a:fillRect/>
+                    </a:stretch>
+                  </pic:blipFill>
+                  <pic:spPr>
+                    <a:xfrm>
+                      <a:off x="0" y="0"/>
+                      <a:ext cx="5732145" cy="3222625"/>
+                    </a:xfrm>
+                    <a:prstGeom prst="rect">
+                      <a:avLst/>
+                    </a:prstGeom>
+                  </pic:spPr>
+                </pic:pic>
+              </a:graphicData>
+            </a:graphic>
+          </wp:inline>
+        </w:drawing>
+      </w:r>
+      <w:bookmarkEnd w:id="0"/>
     </w:p>
     <w:sectPr>
       <w:pgSz w:w="11907" w:h="16839" w:code="9"/>

</xml_diff>